<commit_message>
new guider for how to operate apache server
</commit_message>
<xml_diff>
--- a/Apache configuration.docx
+++ b/Apache configuration.docx
@@ -3,11 +3,6 @@
 <w:document xmlns:wpc="http://schemas.microsoft.com/office/word/2010/wordprocessingCanvas" xmlns:mc="http://schemas.openxmlformats.org/markup-compatibility/2006" xmlns:o="urn:schemas-microsoft-com:office:office" xmlns:r="http://schemas.openxmlformats.org/officeDocument/2006/relationships" xmlns:m="http://schemas.openxmlformats.org/officeDocument/2006/math" xmlns:v="urn:schemas-microsoft-com:vml" xmlns:wp14="http://schemas.microsoft.com/office/word/2010/wordprocessingDrawing" xmlns:wp="http://schemas.openxmlformats.org/drawingml/2006/wordprocessingDrawing" xmlns:w10="urn:schemas-microsoft-com:office:word" xmlns:w="http://schemas.openxmlformats.org/wordprocessingml/2006/main" xmlns:w14="http://schemas.microsoft.com/office/word/2010/wordml" xmlns:wpg="http://schemas.microsoft.com/office/word/2010/wordprocessingGroup" xmlns:wpi="http://schemas.microsoft.com/office/word/2010/wordprocessingInk" xmlns:wne="http://schemas.microsoft.com/office/word/2006/wordml" xmlns:wps="http://schemas.microsoft.com/office/word/2010/wordprocessingShape" mc:Ignorable="w14 wp14">
   <w:body>
     <w:p>
-      <w:pPr>
-        <w:rPr>
-          <w:rFonts w:hint="eastAsia"/>
-        </w:rPr>
-      </w:pPr>
       <w:r>
         <w:t>H</w:t>
       </w:r>
@@ -26,9 +21,6 @@
           <w:numId w:val="1"/>
         </w:numPr>
         <w:ind w:firstLineChars="0"/>
-        <w:rPr>
-          <w:rFonts w:hint="eastAsia"/>
-        </w:rPr>
       </w:pPr>
       <w:r>
         <w:t>D</w:t>
@@ -44,9 +36,6 @@
       <w:pPr>
         <w:pStyle w:val="ListParagraph"/>
         <w:ind w:left="360" w:firstLineChars="0" w:firstLine="0"/>
-        <w:rPr>
-          <w:rFonts w:hint="eastAsia"/>
-        </w:rPr>
       </w:pPr>
       <w:hyperlink r:id="rId6" w:history="1">
         <w:r>
@@ -61,9 +50,6 @@
       <w:pPr>
         <w:pStyle w:val="ListParagraph"/>
         <w:ind w:left="360" w:firstLineChars="0" w:firstLine="0"/>
-        <w:rPr>
-          <w:rFonts w:hint="eastAsia"/>
-        </w:rPr>
       </w:pPr>
       <w:proofErr w:type="gramStart"/>
       <w:r>
@@ -81,9 +67,6 @@
       <w:pPr>
         <w:pStyle w:val="ListParagraph"/>
         <w:ind w:left="360" w:firstLineChars="0" w:firstLine="0"/>
-        <w:rPr>
-          <w:rFonts w:hint="eastAsia"/>
-        </w:rPr>
       </w:pPr>
       <w:r>
         <w:rPr>
@@ -130,9 +113,6 @@
       <w:pPr>
         <w:pStyle w:val="ListParagraph"/>
         <w:ind w:left="360" w:firstLineChars="0" w:firstLine="0"/>
-        <w:rPr>
-          <w:rFonts w:hint="eastAsia"/>
-        </w:rPr>
       </w:pPr>
       <w:r>
         <w:t>I</w:t>
@@ -178,9 +158,6 @@
       <w:pPr>
         <w:pStyle w:val="ListParagraph"/>
         <w:ind w:left="360" w:firstLineChars="0" w:firstLine="0"/>
-        <w:rPr>
-          <w:rFonts w:hint="eastAsia"/>
-        </w:rPr>
       </w:pPr>
       <w:r>
         <w:t>http://httpd.apache.org/docs/current/platform/windows.html#down</w:t>
@@ -194,9 +171,6 @@
           <w:numId w:val="1"/>
         </w:numPr>
         <w:ind w:firstLineChars="0"/>
-        <w:rPr>
-          <w:rFonts w:hint="eastAsia"/>
-        </w:rPr>
       </w:pPr>
       <w:r>
         <w:t>U</w:t>
@@ -225,9 +199,6 @@
           <w:numId w:val="1"/>
         </w:numPr>
         <w:ind w:firstLineChars="0"/>
-        <w:rPr>
-          <w:rFonts w:hint="eastAsia"/>
-        </w:rPr>
       </w:pPr>
       <w:r>
         <w:t>O</w:t>
@@ -247,9 +218,6 @@
           <w:numId w:val="1"/>
         </w:numPr>
         <w:ind w:firstLineChars="0"/>
-        <w:rPr>
-          <w:rFonts w:hint="eastAsia"/>
-        </w:rPr>
       </w:pPr>
       <w:r>
         <w:rPr>
@@ -275,9 +243,6 @@
           <w:numId w:val="1"/>
         </w:numPr>
         <w:ind w:firstLineChars="0"/>
-        <w:rPr>
-          <w:rFonts w:hint="eastAsia"/>
-        </w:rPr>
       </w:pPr>
       <w:r>
         <w:t>I</w:t>
@@ -293,9 +258,6 @@
       <w:pPr>
         <w:pStyle w:val="ListParagraph"/>
         <w:ind w:left="360" w:firstLineChars="0" w:firstLine="0"/>
-        <w:rPr>
-          <w:rFonts w:hint="eastAsia"/>
-        </w:rPr>
       </w:pPr>
       <w:r>
         <w:t>H</w:t>
@@ -311,9 +273,6 @@
       <w:pPr>
         <w:pStyle w:val="ListParagraph"/>
         <w:ind w:left="360" w:firstLineChars="0" w:firstLine="0"/>
-        <w:rPr>
-          <w:rFonts w:hint="eastAsia"/>
-        </w:rPr>
       </w:pPr>
       <w:r>
         <w:t xml:space="preserve">It </w:t>
@@ -343,9 +302,6 @@
       <w:pPr>
         <w:pStyle w:val="ListParagraph"/>
         <w:ind w:left="360" w:firstLineChars="0" w:firstLine="0"/>
-        <w:rPr>
-          <w:rFonts w:hint="eastAsia"/>
-        </w:rPr>
       </w:pPr>
       <w:r>
         <w:rPr>
@@ -392,9 +348,6 @@
       <w:pPr>
         <w:pStyle w:val="ListParagraph"/>
         <w:ind w:left="360" w:firstLineChars="0" w:firstLine="0"/>
-        <w:rPr>
-          <w:rFonts w:hint="eastAsia"/>
-        </w:rPr>
       </w:pPr>
       <w:hyperlink r:id="rId9" w:history="1">
         <w:r>
@@ -410,9 +363,6 @@
       <w:pPr>
         <w:pStyle w:val="ListParagraph"/>
         <w:ind w:left="360" w:firstLineChars="0" w:firstLine="0"/>
-        <w:rPr>
-          <w:rFonts w:hint="eastAsia"/>
-        </w:rPr>
       </w:pPr>
       <w:r>
         <w:rPr>
@@ -459,9 +409,6 @@
       <w:pPr>
         <w:pStyle w:val="ListParagraph"/>
         <w:ind w:left="360" w:firstLineChars="0" w:firstLine="0"/>
-        <w:rPr>
-          <w:rFonts w:hint="eastAsia"/>
-        </w:rPr>
       </w:pPr>
     </w:p>
     <w:p>
@@ -479,6 +426,957 @@
           <w:rFonts w:hint="eastAsia"/>
         </w:rPr>
       </w:pPr>
+      <w:r>
+        <w:t>G</w:t>
+      </w:r>
+      <w:r>
+        <w:rPr>
+          <w:rFonts w:hint="eastAsia"/>
+        </w:rPr>
+        <w:t>uider of apache server</w:t>
+      </w:r>
+    </w:p>
+    <w:p>
+      <w:pPr>
+        <w:pStyle w:val="NormalWeb"/>
+        <w:shd w:val="clear" w:color="auto" w:fill="FFFFFF"/>
+        <w:spacing w:before="0" w:beforeAutospacing="0" w:after="240" w:afterAutospacing="0" w:line="312" w:lineRule="atLeast"/>
+        <w:rPr>
+          <w:rFonts w:ascii="Arial" w:hAnsi="Arial" w:cs="Arial"/>
+          <w:color w:val="003366"/>
+          <w:sz w:val="20"/>
+          <w:szCs w:val="20"/>
+        </w:rPr>
+      </w:pPr>
+      <w:r>
+        <w:rPr>
+          <w:rFonts w:ascii="Arial" w:hAnsi="Arial" w:cs="Arial"/>
+          <w:color w:val="003366"/>
+          <w:sz w:val="20"/>
+          <w:szCs w:val="20"/>
+        </w:rPr>
+        <w:t>Apache comes with a utility called the Apache Service Monitor. With it you can see and manage the state of all installed Apache services on any machine on your network. To be able to manage an Apache service with the monitor, you have to first install th</w:t>
+      </w:r>
+      <w:bookmarkStart w:id="0" w:name="_GoBack"/>
+      <w:bookmarkEnd w:id="0"/>
+      <w:r>
+        <w:rPr>
+          <w:rFonts w:ascii="Arial" w:hAnsi="Arial" w:cs="Arial"/>
+          <w:color w:val="003366"/>
+          <w:sz w:val="20"/>
+          <w:szCs w:val="20"/>
+        </w:rPr>
+        <w:t>e service (either automatically via the installation or manually).</w:t>
+      </w:r>
+    </w:p>
+    <w:p>
+      <w:pPr>
+        <w:pStyle w:val="NormalWeb"/>
+        <w:shd w:val="clear" w:color="auto" w:fill="FFFFFF"/>
+        <w:spacing w:before="0" w:beforeAutospacing="0" w:after="240" w:afterAutospacing="0" w:line="312" w:lineRule="atLeast"/>
+        <w:rPr>
+          <w:rFonts w:ascii="Arial" w:hAnsi="Arial" w:cs="Arial"/>
+          <w:color w:val="003366"/>
+          <w:sz w:val="20"/>
+          <w:szCs w:val="20"/>
+        </w:rPr>
+      </w:pPr>
+      <w:r>
+        <w:rPr>
+          <w:rFonts w:ascii="Arial" w:hAnsi="Arial" w:cs="Arial"/>
+          <w:color w:val="003366"/>
+          <w:sz w:val="20"/>
+          <w:szCs w:val="20"/>
+        </w:rPr>
+        <w:t>You can install Apache as a Windows NT service as follows from the command prompt at the Apache</w:t>
+      </w:r>
+      <w:r>
+        <w:rPr>
+          <w:rStyle w:val="apple-converted-space"/>
+          <w:rFonts w:ascii="Arial" w:hAnsi="Arial" w:cs="Arial"/>
+          <w:color w:val="003366"/>
+          <w:sz w:val="20"/>
+          <w:szCs w:val="20"/>
+        </w:rPr>
+        <w:t> </w:t>
+      </w:r>
+      <w:r>
+        <w:rPr>
+          <w:rStyle w:val="HTMLCode"/>
+          <w:rFonts w:ascii="Courier New" w:hAnsi="Courier New" w:cs="Courier New"/>
+          <w:color w:val="003366"/>
+          <w:sz w:val="20"/>
+          <w:szCs w:val="20"/>
+        </w:rPr>
+        <w:t>bin</w:t>
+      </w:r>
+      <w:r>
+        <w:rPr>
+          <w:rStyle w:val="apple-converted-space"/>
+          <w:rFonts w:ascii="Arial" w:hAnsi="Arial" w:cs="Arial"/>
+          <w:color w:val="003366"/>
+          <w:sz w:val="20"/>
+          <w:szCs w:val="20"/>
+        </w:rPr>
+        <w:t> </w:t>
+      </w:r>
+      <w:r>
+        <w:rPr>
+          <w:rFonts w:ascii="Arial" w:hAnsi="Arial" w:cs="Arial"/>
+          <w:color w:val="003366"/>
+          <w:sz w:val="20"/>
+          <w:szCs w:val="20"/>
+        </w:rPr>
+        <w:t>subdirectory:</w:t>
+      </w:r>
+    </w:p>
+    <w:p>
+      <w:pPr>
+        <w:pStyle w:val="NormalWeb"/>
+        <w:shd w:val="clear" w:color="auto" w:fill="E5ECF3"/>
+        <w:spacing w:before="0" w:beforeAutospacing="0" w:after="0" w:afterAutospacing="0" w:line="240" w:lineRule="atLeast"/>
+        <w:ind w:firstLine="400"/>
+        <w:rPr>
+          <w:rFonts w:ascii="Arial" w:hAnsi="Arial" w:cs="Arial"/>
+          <w:color w:val="000000"/>
+          <w:sz w:val="20"/>
+          <w:szCs w:val="20"/>
+        </w:rPr>
+      </w:pPr>
+      <w:r>
+        <w:rPr>
+          <w:rStyle w:val="HTMLCode"/>
+          <w:rFonts w:ascii="Courier New" w:hAnsi="Courier New" w:cs="Courier New"/>
+          <w:color w:val="000000"/>
+          <w:sz w:val="20"/>
+          <w:szCs w:val="20"/>
+        </w:rPr>
+        <w:t>httpd.exe -k install</w:t>
+      </w:r>
+    </w:p>
+    <w:p>
+      <w:pPr>
+        <w:pStyle w:val="NormalWeb"/>
+        <w:shd w:val="clear" w:color="auto" w:fill="FFFFFF"/>
+        <w:spacing w:before="0" w:beforeAutospacing="0" w:after="240" w:afterAutospacing="0" w:line="312" w:lineRule="atLeast"/>
+        <w:rPr>
+          <w:rFonts w:ascii="Arial" w:hAnsi="Arial" w:cs="Arial"/>
+          <w:color w:val="003366"/>
+          <w:sz w:val="20"/>
+          <w:szCs w:val="20"/>
+        </w:rPr>
+      </w:pPr>
+      <w:r>
+        <w:rPr>
+          <w:rFonts w:ascii="Arial" w:hAnsi="Arial" w:cs="Arial"/>
+          <w:color w:val="003366"/>
+          <w:sz w:val="20"/>
+          <w:szCs w:val="20"/>
+        </w:rPr>
+        <w:t>If you need to specify the name of the service you want to install, use the following command. You have to do this if you have several different service installations of Apache on your computer. If you specify a name during the install, you have to also specify it during any other -k operation.</w:t>
+      </w:r>
+    </w:p>
+    <w:p>
+      <w:pPr>
+        <w:pStyle w:val="NormalWeb"/>
+        <w:shd w:val="clear" w:color="auto" w:fill="E5ECF3"/>
+        <w:spacing w:before="0" w:beforeAutospacing="0" w:after="0" w:afterAutospacing="0" w:line="240" w:lineRule="atLeast"/>
+        <w:ind w:firstLine="400"/>
+        <w:rPr>
+          <w:rFonts w:ascii="Arial" w:hAnsi="Arial" w:cs="Arial"/>
+          <w:color w:val="000000"/>
+          <w:sz w:val="20"/>
+          <w:szCs w:val="20"/>
+        </w:rPr>
+      </w:pPr>
+      <w:r>
+        <w:rPr>
+          <w:rStyle w:val="HTMLCode"/>
+          <w:rFonts w:ascii="Courier New" w:hAnsi="Courier New" w:cs="Courier New"/>
+          <w:color w:val="000000"/>
+          <w:sz w:val="20"/>
+          <w:szCs w:val="20"/>
+        </w:rPr>
+        <w:t>httpd.exe -k install -n "</w:t>
+      </w:r>
+      <w:proofErr w:type="spellStart"/>
+      <w:r>
+        <w:rPr>
+          <w:rStyle w:val="HTMLCode"/>
+          <w:rFonts w:ascii="Courier New" w:hAnsi="Courier New" w:cs="Courier New"/>
+          <w:color w:val="000000"/>
+          <w:sz w:val="20"/>
+          <w:szCs w:val="20"/>
+        </w:rPr>
+        <w:t>MyServiceName</w:t>
+      </w:r>
+      <w:proofErr w:type="spellEnd"/>
+      <w:r>
+        <w:rPr>
+          <w:rStyle w:val="HTMLCode"/>
+          <w:rFonts w:ascii="Courier New" w:hAnsi="Courier New" w:cs="Courier New"/>
+          <w:color w:val="000000"/>
+          <w:sz w:val="20"/>
+          <w:szCs w:val="20"/>
+        </w:rPr>
+        <w:t>"</w:t>
+      </w:r>
+    </w:p>
+    <w:p>
+      <w:pPr>
+        <w:pStyle w:val="NormalWeb"/>
+        <w:shd w:val="clear" w:color="auto" w:fill="FFFFFF"/>
+        <w:spacing w:before="0" w:beforeAutospacing="0" w:after="240" w:afterAutospacing="0" w:line="312" w:lineRule="atLeast"/>
+        <w:rPr>
+          <w:rFonts w:ascii="Arial" w:hAnsi="Arial" w:cs="Arial"/>
+          <w:color w:val="003366"/>
+          <w:sz w:val="20"/>
+          <w:szCs w:val="20"/>
+        </w:rPr>
+      </w:pPr>
+      <w:r>
+        <w:rPr>
+          <w:rFonts w:ascii="Arial" w:hAnsi="Arial" w:cs="Arial"/>
+          <w:color w:val="003366"/>
+          <w:sz w:val="20"/>
+          <w:szCs w:val="20"/>
+        </w:rPr>
+        <w:t>If you need to have specifically named configuration files for different services, you must use this:</w:t>
+      </w:r>
+    </w:p>
+    <w:p>
+      <w:pPr>
+        <w:pStyle w:val="NormalWeb"/>
+        <w:shd w:val="clear" w:color="auto" w:fill="E5ECF3"/>
+        <w:spacing w:before="0" w:beforeAutospacing="0" w:after="0" w:afterAutospacing="0" w:line="240" w:lineRule="atLeast"/>
+        <w:ind w:firstLine="400"/>
+        <w:rPr>
+          <w:rFonts w:ascii="Arial" w:hAnsi="Arial" w:cs="Arial"/>
+          <w:color w:val="000000"/>
+          <w:sz w:val="20"/>
+          <w:szCs w:val="20"/>
+        </w:rPr>
+      </w:pPr>
+      <w:r>
+        <w:rPr>
+          <w:rStyle w:val="HTMLCode"/>
+          <w:rFonts w:ascii="Courier New" w:hAnsi="Courier New" w:cs="Courier New"/>
+          <w:color w:val="000000"/>
+          <w:sz w:val="20"/>
+          <w:szCs w:val="20"/>
+        </w:rPr>
+        <w:lastRenderedPageBreak/>
+        <w:t>httpd.exe -k install -n "</w:t>
+      </w:r>
+      <w:proofErr w:type="spellStart"/>
+      <w:r>
+        <w:rPr>
+          <w:rStyle w:val="HTMLCode"/>
+          <w:rFonts w:ascii="Courier New" w:hAnsi="Courier New" w:cs="Courier New"/>
+          <w:color w:val="000000"/>
+          <w:sz w:val="20"/>
+          <w:szCs w:val="20"/>
+        </w:rPr>
+        <w:t>MyServiceName</w:t>
+      </w:r>
+      <w:proofErr w:type="spellEnd"/>
+      <w:r>
+        <w:rPr>
+          <w:rStyle w:val="HTMLCode"/>
+          <w:rFonts w:ascii="Courier New" w:hAnsi="Courier New" w:cs="Courier New"/>
+          <w:color w:val="000000"/>
+          <w:sz w:val="20"/>
+          <w:szCs w:val="20"/>
+        </w:rPr>
+        <w:t>" -f "c:\files\my.conf"</w:t>
+      </w:r>
+    </w:p>
+    <w:p>
+      <w:pPr>
+        <w:pStyle w:val="NormalWeb"/>
+        <w:shd w:val="clear" w:color="auto" w:fill="FFFFFF"/>
+        <w:spacing w:before="0" w:beforeAutospacing="0" w:after="240" w:afterAutospacing="0" w:line="312" w:lineRule="atLeast"/>
+        <w:rPr>
+          <w:rFonts w:ascii="Arial" w:hAnsi="Arial" w:cs="Arial"/>
+          <w:color w:val="003366"/>
+          <w:sz w:val="20"/>
+          <w:szCs w:val="20"/>
+        </w:rPr>
+      </w:pPr>
+      <w:r>
+        <w:rPr>
+          <w:rFonts w:ascii="Arial" w:hAnsi="Arial" w:cs="Arial"/>
+          <w:color w:val="003366"/>
+          <w:sz w:val="20"/>
+          <w:szCs w:val="20"/>
+        </w:rPr>
+        <w:t>If you use the first command without any special parameters except</w:t>
+      </w:r>
+      <w:r>
+        <w:rPr>
+          <w:rStyle w:val="apple-converted-space"/>
+          <w:rFonts w:ascii="Arial" w:hAnsi="Arial" w:cs="Arial"/>
+          <w:color w:val="003366"/>
+          <w:sz w:val="20"/>
+          <w:szCs w:val="20"/>
+        </w:rPr>
+        <w:t> </w:t>
+      </w:r>
+      <w:r>
+        <w:rPr>
+          <w:rStyle w:val="HTMLCode"/>
+          <w:rFonts w:ascii="Courier New" w:hAnsi="Courier New" w:cs="Courier New"/>
+          <w:color w:val="003366"/>
+          <w:sz w:val="20"/>
+          <w:szCs w:val="20"/>
+        </w:rPr>
+        <w:t>-k install</w:t>
+      </w:r>
+      <w:r>
+        <w:rPr>
+          <w:rFonts w:ascii="Arial" w:hAnsi="Arial" w:cs="Arial"/>
+          <w:color w:val="003366"/>
+          <w:sz w:val="20"/>
+          <w:szCs w:val="20"/>
+        </w:rPr>
+        <w:t>, the service will be called</w:t>
+      </w:r>
+      <w:r>
+        <w:rPr>
+          <w:rStyle w:val="apple-converted-space"/>
+          <w:rFonts w:ascii="Arial" w:hAnsi="Arial" w:cs="Arial"/>
+          <w:color w:val="003366"/>
+          <w:sz w:val="20"/>
+          <w:szCs w:val="20"/>
+        </w:rPr>
+        <w:t> </w:t>
+      </w:r>
+      <w:r>
+        <w:rPr>
+          <w:rStyle w:val="HTMLCode"/>
+          <w:rFonts w:ascii="Courier New" w:hAnsi="Courier New" w:cs="Courier New"/>
+          <w:color w:val="003366"/>
+          <w:sz w:val="20"/>
+          <w:szCs w:val="20"/>
+        </w:rPr>
+        <w:t>Apache2.4</w:t>
+      </w:r>
+      <w:r>
+        <w:rPr>
+          <w:rStyle w:val="apple-converted-space"/>
+          <w:rFonts w:ascii="Arial" w:hAnsi="Arial" w:cs="Arial"/>
+          <w:color w:val="003366"/>
+          <w:sz w:val="20"/>
+          <w:szCs w:val="20"/>
+        </w:rPr>
+        <w:t> </w:t>
+      </w:r>
+      <w:r>
+        <w:rPr>
+          <w:rFonts w:ascii="Arial" w:hAnsi="Arial" w:cs="Arial"/>
+          <w:color w:val="003366"/>
+          <w:sz w:val="20"/>
+          <w:szCs w:val="20"/>
+        </w:rPr>
+        <w:t>and the configuration will be assumed to be</w:t>
+      </w:r>
+      <w:r>
+        <w:rPr>
+          <w:rStyle w:val="apple-converted-space"/>
+          <w:rFonts w:ascii="Arial" w:hAnsi="Arial" w:cs="Arial"/>
+          <w:color w:val="003366"/>
+          <w:sz w:val="20"/>
+          <w:szCs w:val="20"/>
+        </w:rPr>
+        <w:t> </w:t>
+      </w:r>
+      <w:proofErr w:type="spellStart"/>
+      <w:r>
+        <w:rPr>
+          <w:rStyle w:val="HTMLCode"/>
+          <w:rFonts w:ascii="Courier New" w:hAnsi="Courier New" w:cs="Courier New"/>
+          <w:color w:val="003366"/>
+          <w:sz w:val="20"/>
+          <w:szCs w:val="20"/>
+        </w:rPr>
+        <w:t>conf</w:t>
+      </w:r>
+      <w:proofErr w:type="spellEnd"/>
+      <w:r>
+        <w:rPr>
+          <w:rStyle w:val="HTMLCode"/>
+          <w:rFonts w:ascii="Courier New" w:hAnsi="Courier New" w:cs="Courier New"/>
+          <w:color w:val="003366"/>
+          <w:sz w:val="20"/>
+          <w:szCs w:val="20"/>
+        </w:rPr>
+        <w:t>\</w:t>
+      </w:r>
+      <w:proofErr w:type="spellStart"/>
+      <w:r>
+        <w:rPr>
+          <w:rStyle w:val="HTMLCode"/>
+          <w:rFonts w:ascii="Courier New" w:hAnsi="Courier New" w:cs="Courier New"/>
+          <w:color w:val="003366"/>
+          <w:sz w:val="20"/>
+          <w:szCs w:val="20"/>
+        </w:rPr>
+        <w:t>httpd.conf</w:t>
+      </w:r>
+      <w:proofErr w:type="spellEnd"/>
+      <w:r>
+        <w:rPr>
+          <w:rFonts w:ascii="Arial" w:hAnsi="Arial" w:cs="Arial"/>
+          <w:color w:val="003366"/>
+          <w:sz w:val="20"/>
+          <w:szCs w:val="20"/>
+        </w:rPr>
+        <w:t>.</w:t>
+      </w:r>
+    </w:p>
+    <w:p>
+      <w:pPr>
+        <w:pStyle w:val="NormalWeb"/>
+        <w:shd w:val="clear" w:color="auto" w:fill="FFFFFF"/>
+        <w:spacing w:before="0" w:beforeAutospacing="0" w:after="240" w:afterAutospacing="0" w:line="312" w:lineRule="atLeast"/>
+        <w:rPr>
+          <w:rFonts w:ascii="Arial" w:hAnsi="Arial" w:cs="Arial"/>
+          <w:color w:val="003366"/>
+          <w:sz w:val="20"/>
+          <w:szCs w:val="20"/>
+        </w:rPr>
+      </w:pPr>
+      <w:r>
+        <w:rPr>
+          <w:rFonts w:ascii="Arial" w:hAnsi="Arial" w:cs="Arial"/>
+          <w:color w:val="003366"/>
+          <w:sz w:val="20"/>
+          <w:szCs w:val="20"/>
+        </w:rPr>
+        <w:t>Removing an Apache service is easy. Just use:</w:t>
+      </w:r>
+    </w:p>
+    <w:p>
+      <w:pPr>
+        <w:pStyle w:val="NormalWeb"/>
+        <w:shd w:val="clear" w:color="auto" w:fill="E5ECF3"/>
+        <w:spacing w:before="0" w:beforeAutospacing="0" w:after="0" w:afterAutospacing="0" w:line="240" w:lineRule="atLeast"/>
+        <w:ind w:firstLine="400"/>
+        <w:rPr>
+          <w:rFonts w:ascii="Arial" w:hAnsi="Arial" w:cs="Arial"/>
+          <w:color w:val="000000"/>
+          <w:sz w:val="20"/>
+          <w:szCs w:val="20"/>
+        </w:rPr>
+      </w:pPr>
+      <w:r>
+        <w:rPr>
+          <w:rStyle w:val="HTMLCode"/>
+          <w:rFonts w:ascii="Courier New" w:hAnsi="Courier New" w:cs="Courier New"/>
+          <w:color w:val="000000"/>
+          <w:sz w:val="20"/>
+          <w:szCs w:val="20"/>
+        </w:rPr>
+        <w:t>httpd.exe -k uninstall</w:t>
+      </w:r>
+    </w:p>
+    <w:p>
+      <w:pPr>
+        <w:pStyle w:val="NormalWeb"/>
+        <w:shd w:val="clear" w:color="auto" w:fill="FFFFFF"/>
+        <w:spacing w:before="0" w:beforeAutospacing="0" w:after="240" w:afterAutospacing="0" w:line="312" w:lineRule="atLeast"/>
+        <w:rPr>
+          <w:rFonts w:ascii="Arial" w:hAnsi="Arial" w:cs="Arial"/>
+          <w:color w:val="003366"/>
+          <w:sz w:val="20"/>
+          <w:szCs w:val="20"/>
+        </w:rPr>
+      </w:pPr>
+      <w:r>
+        <w:rPr>
+          <w:rFonts w:ascii="Arial" w:hAnsi="Arial" w:cs="Arial"/>
+          <w:color w:val="003366"/>
+          <w:sz w:val="20"/>
+          <w:szCs w:val="20"/>
+        </w:rPr>
+        <w:t>The specific Apache service to be uninstalled can be specified by using:</w:t>
+      </w:r>
+    </w:p>
+    <w:p>
+      <w:pPr>
+        <w:pStyle w:val="NormalWeb"/>
+        <w:shd w:val="clear" w:color="auto" w:fill="E5ECF3"/>
+        <w:spacing w:before="0" w:beforeAutospacing="0" w:after="0" w:afterAutospacing="0" w:line="240" w:lineRule="atLeast"/>
+        <w:ind w:firstLine="400"/>
+        <w:rPr>
+          <w:rFonts w:ascii="Arial" w:hAnsi="Arial" w:cs="Arial"/>
+          <w:color w:val="000000"/>
+          <w:sz w:val="20"/>
+          <w:szCs w:val="20"/>
+        </w:rPr>
+      </w:pPr>
+      <w:r>
+        <w:rPr>
+          <w:rStyle w:val="HTMLCode"/>
+          <w:rFonts w:ascii="Courier New" w:hAnsi="Courier New" w:cs="Courier New"/>
+          <w:color w:val="000000"/>
+          <w:sz w:val="20"/>
+          <w:szCs w:val="20"/>
+        </w:rPr>
+        <w:t>httpd.exe -k uninstall -n "</w:t>
+      </w:r>
+      <w:proofErr w:type="spellStart"/>
+      <w:r>
+        <w:rPr>
+          <w:rStyle w:val="HTMLCode"/>
+          <w:rFonts w:ascii="Courier New" w:hAnsi="Courier New" w:cs="Courier New"/>
+          <w:color w:val="000000"/>
+          <w:sz w:val="20"/>
+          <w:szCs w:val="20"/>
+        </w:rPr>
+        <w:t>MyServiceName</w:t>
+      </w:r>
+      <w:proofErr w:type="spellEnd"/>
+      <w:r>
+        <w:rPr>
+          <w:rStyle w:val="HTMLCode"/>
+          <w:rFonts w:ascii="Courier New" w:hAnsi="Courier New" w:cs="Courier New"/>
+          <w:color w:val="000000"/>
+          <w:sz w:val="20"/>
+          <w:szCs w:val="20"/>
+        </w:rPr>
+        <w:t>"</w:t>
+      </w:r>
+    </w:p>
+    <w:p>
+      <w:pPr>
+        <w:pStyle w:val="NormalWeb"/>
+        <w:shd w:val="clear" w:color="auto" w:fill="FFFFFF"/>
+        <w:spacing w:before="0" w:beforeAutospacing="0" w:after="240" w:afterAutospacing="0" w:line="312" w:lineRule="atLeast"/>
+        <w:rPr>
+          <w:rFonts w:ascii="Arial" w:hAnsi="Arial" w:cs="Arial"/>
+          <w:color w:val="003366"/>
+          <w:sz w:val="20"/>
+          <w:szCs w:val="20"/>
+        </w:rPr>
+      </w:pPr>
+      <w:r>
+        <w:rPr>
+          <w:rFonts w:ascii="Arial" w:hAnsi="Arial" w:cs="Arial"/>
+          <w:color w:val="003366"/>
+          <w:sz w:val="20"/>
+          <w:szCs w:val="20"/>
+        </w:rPr>
+        <w:t>Normal starting, restarting and shutting down of an Apache service is usually done via the Apache Service Monitor, by using commands like</w:t>
+      </w:r>
+      <w:r>
+        <w:rPr>
+          <w:rStyle w:val="apple-converted-space"/>
+          <w:rFonts w:ascii="Arial" w:hAnsi="Arial" w:cs="Arial"/>
+          <w:color w:val="003366"/>
+          <w:sz w:val="20"/>
+          <w:szCs w:val="20"/>
+        </w:rPr>
+        <w:t> </w:t>
+      </w:r>
+      <w:r>
+        <w:rPr>
+          <w:rStyle w:val="HTMLCode"/>
+          <w:rFonts w:ascii="Courier New" w:hAnsi="Courier New" w:cs="Courier New"/>
+          <w:color w:val="003366"/>
+          <w:sz w:val="20"/>
+          <w:szCs w:val="20"/>
+        </w:rPr>
+        <w:t>NET START Apache2.4</w:t>
+      </w:r>
+      <w:r>
+        <w:rPr>
+          <w:rStyle w:val="apple-converted-space"/>
+          <w:rFonts w:ascii="Arial" w:hAnsi="Arial" w:cs="Arial"/>
+          <w:color w:val="003366"/>
+          <w:sz w:val="20"/>
+          <w:szCs w:val="20"/>
+        </w:rPr>
+        <w:t> </w:t>
+      </w:r>
+      <w:r>
+        <w:rPr>
+          <w:rFonts w:ascii="Arial" w:hAnsi="Arial" w:cs="Arial"/>
+          <w:color w:val="003366"/>
+          <w:sz w:val="20"/>
+          <w:szCs w:val="20"/>
+        </w:rPr>
+        <w:t>and</w:t>
+      </w:r>
+      <w:r>
+        <w:rPr>
+          <w:rStyle w:val="apple-converted-space"/>
+          <w:rFonts w:ascii="Arial" w:hAnsi="Arial" w:cs="Arial"/>
+          <w:color w:val="003366"/>
+          <w:sz w:val="20"/>
+          <w:szCs w:val="20"/>
+        </w:rPr>
+        <w:t> </w:t>
+      </w:r>
+      <w:r>
+        <w:rPr>
+          <w:rStyle w:val="HTMLCode"/>
+          <w:rFonts w:ascii="Courier New" w:hAnsi="Courier New" w:cs="Courier New"/>
+          <w:color w:val="003366"/>
+          <w:sz w:val="20"/>
+          <w:szCs w:val="20"/>
+        </w:rPr>
+        <w:t>NET STOP Apache2.4</w:t>
+      </w:r>
+      <w:r>
+        <w:rPr>
+          <w:rStyle w:val="apple-converted-space"/>
+          <w:rFonts w:ascii="Arial" w:hAnsi="Arial" w:cs="Arial"/>
+          <w:color w:val="003366"/>
+          <w:sz w:val="20"/>
+          <w:szCs w:val="20"/>
+        </w:rPr>
+        <w:t> </w:t>
+      </w:r>
+      <w:r>
+        <w:rPr>
+          <w:rFonts w:ascii="Arial" w:hAnsi="Arial" w:cs="Arial"/>
+          <w:color w:val="003366"/>
+          <w:sz w:val="20"/>
+          <w:szCs w:val="20"/>
+        </w:rPr>
+        <w:t>or via normal Windows service management. Before starting Apache as a service by any means, you should test the service's configuration file by using:</w:t>
+      </w:r>
+    </w:p>
+    <w:p>
+      <w:pPr>
+        <w:pStyle w:val="NormalWeb"/>
+        <w:shd w:val="clear" w:color="auto" w:fill="E5ECF3"/>
+        <w:spacing w:before="0" w:beforeAutospacing="0" w:after="0" w:afterAutospacing="0" w:line="240" w:lineRule="atLeast"/>
+        <w:ind w:firstLine="400"/>
+        <w:rPr>
+          <w:rFonts w:ascii="Arial" w:hAnsi="Arial" w:cs="Arial"/>
+          <w:color w:val="000000"/>
+          <w:sz w:val="20"/>
+          <w:szCs w:val="20"/>
+        </w:rPr>
+      </w:pPr>
+      <w:r>
+        <w:rPr>
+          <w:rStyle w:val="HTMLCode"/>
+          <w:rFonts w:ascii="Courier New" w:hAnsi="Courier New" w:cs="Courier New"/>
+          <w:color w:val="000000"/>
+          <w:sz w:val="20"/>
+          <w:szCs w:val="20"/>
+        </w:rPr>
+        <w:t>httpd.exe -n "</w:t>
+      </w:r>
+      <w:proofErr w:type="spellStart"/>
+      <w:r>
+        <w:rPr>
+          <w:rStyle w:val="HTMLCode"/>
+          <w:rFonts w:ascii="Courier New" w:hAnsi="Courier New" w:cs="Courier New"/>
+          <w:color w:val="000000"/>
+          <w:sz w:val="20"/>
+          <w:szCs w:val="20"/>
+        </w:rPr>
+        <w:t>MyServiceName</w:t>
+      </w:r>
+      <w:proofErr w:type="spellEnd"/>
+      <w:r>
+        <w:rPr>
+          <w:rStyle w:val="HTMLCode"/>
+          <w:rFonts w:ascii="Courier New" w:hAnsi="Courier New" w:cs="Courier New"/>
+          <w:color w:val="000000"/>
+          <w:sz w:val="20"/>
+          <w:szCs w:val="20"/>
+        </w:rPr>
+        <w:t>" -t</w:t>
+      </w:r>
+    </w:p>
+    <w:p>
+      <w:pPr>
+        <w:pStyle w:val="NormalWeb"/>
+        <w:shd w:val="clear" w:color="auto" w:fill="FFFFFF"/>
+        <w:spacing w:before="0" w:beforeAutospacing="0" w:after="240" w:afterAutospacing="0" w:line="312" w:lineRule="atLeast"/>
+        <w:rPr>
+          <w:rFonts w:ascii="Arial" w:hAnsi="Arial" w:cs="Arial"/>
+          <w:color w:val="003366"/>
+          <w:sz w:val="20"/>
+          <w:szCs w:val="20"/>
+        </w:rPr>
+      </w:pPr>
+      <w:r>
+        <w:rPr>
+          <w:rFonts w:ascii="Arial" w:hAnsi="Arial" w:cs="Arial"/>
+          <w:color w:val="003366"/>
+          <w:sz w:val="20"/>
+          <w:szCs w:val="20"/>
+        </w:rPr>
+        <w:t>You can control an Apache service by its command line switches, too. To start an installed Apache service you'll use this:</w:t>
+      </w:r>
+    </w:p>
+    <w:p>
+      <w:pPr>
+        <w:pStyle w:val="NormalWeb"/>
+        <w:shd w:val="clear" w:color="auto" w:fill="E5ECF3"/>
+        <w:spacing w:before="0" w:beforeAutospacing="0" w:after="0" w:afterAutospacing="0" w:line="240" w:lineRule="atLeast"/>
+        <w:ind w:firstLine="400"/>
+        <w:rPr>
+          <w:rFonts w:ascii="Arial" w:hAnsi="Arial" w:cs="Arial"/>
+          <w:color w:val="000000"/>
+          <w:sz w:val="20"/>
+          <w:szCs w:val="20"/>
+        </w:rPr>
+      </w:pPr>
+      <w:r>
+        <w:rPr>
+          <w:rStyle w:val="HTMLCode"/>
+          <w:rFonts w:ascii="Courier New" w:hAnsi="Courier New" w:cs="Courier New"/>
+          <w:color w:val="000000"/>
+          <w:sz w:val="20"/>
+          <w:szCs w:val="20"/>
+        </w:rPr>
+        <w:t>httpd.exe -k start -n "</w:t>
+      </w:r>
+      <w:proofErr w:type="spellStart"/>
+      <w:r>
+        <w:rPr>
+          <w:rStyle w:val="HTMLCode"/>
+          <w:rFonts w:ascii="Courier New" w:hAnsi="Courier New" w:cs="Courier New"/>
+          <w:color w:val="000000"/>
+          <w:sz w:val="20"/>
+          <w:szCs w:val="20"/>
+        </w:rPr>
+        <w:t>MyServiceName</w:t>
+      </w:r>
+      <w:proofErr w:type="spellEnd"/>
+      <w:r>
+        <w:rPr>
+          <w:rStyle w:val="HTMLCode"/>
+          <w:rFonts w:ascii="Courier New" w:hAnsi="Courier New" w:cs="Courier New"/>
+          <w:color w:val="000000"/>
+          <w:sz w:val="20"/>
+          <w:szCs w:val="20"/>
+        </w:rPr>
+        <w:t>"</w:t>
+      </w:r>
+    </w:p>
+    <w:p>
+      <w:pPr>
+        <w:pStyle w:val="NormalWeb"/>
+        <w:shd w:val="clear" w:color="auto" w:fill="FFFFFF"/>
+        <w:spacing w:before="0" w:beforeAutospacing="0" w:after="240" w:afterAutospacing="0" w:line="312" w:lineRule="atLeast"/>
+        <w:rPr>
+          <w:rFonts w:ascii="Arial" w:hAnsi="Arial" w:cs="Arial"/>
+          <w:color w:val="003366"/>
+          <w:sz w:val="20"/>
+          <w:szCs w:val="20"/>
+        </w:rPr>
+      </w:pPr>
+      <w:r>
+        <w:rPr>
+          <w:rFonts w:ascii="Arial" w:hAnsi="Arial" w:cs="Arial"/>
+          <w:color w:val="003366"/>
+          <w:sz w:val="20"/>
+          <w:szCs w:val="20"/>
+        </w:rPr>
+        <w:t>To stop an Apache service via the command line switches, use this:</w:t>
+      </w:r>
+    </w:p>
+    <w:p>
+      <w:pPr>
+        <w:pStyle w:val="NormalWeb"/>
+        <w:shd w:val="clear" w:color="auto" w:fill="E5ECF3"/>
+        <w:spacing w:before="0" w:beforeAutospacing="0" w:after="0" w:afterAutospacing="0" w:line="240" w:lineRule="atLeast"/>
+        <w:ind w:firstLine="400"/>
+        <w:rPr>
+          <w:rFonts w:ascii="Arial" w:hAnsi="Arial" w:cs="Arial"/>
+          <w:color w:val="000000"/>
+          <w:sz w:val="20"/>
+          <w:szCs w:val="20"/>
+        </w:rPr>
+      </w:pPr>
+      <w:r>
+        <w:rPr>
+          <w:rStyle w:val="HTMLCode"/>
+          <w:rFonts w:ascii="Courier New" w:hAnsi="Courier New" w:cs="Courier New"/>
+          <w:color w:val="000000"/>
+          <w:sz w:val="20"/>
+          <w:szCs w:val="20"/>
+        </w:rPr>
+        <w:t>httpd.exe -k stop -n "</w:t>
+      </w:r>
+      <w:proofErr w:type="spellStart"/>
+      <w:r>
+        <w:rPr>
+          <w:rStyle w:val="HTMLCode"/>
+          <w:rFonts w:ascii="Courier New" w:hAnsi="Courier New" w:cs="Courier New"/>
+          <w:color w:val="000000"/>
+          <w:sz w:val="20"/>
+          <w:szCs w:val="20"/>
+        </w:rPr>
+        <w:t>MyServiceName</w:t>
+      </w:r>
+      <w:proofErr w:type="spellEnd"/>
+      <w:r>
+        <w:rPr>
+          <w:rStyle w:val="HTMLCode"/>
+          <w:rFonts w:ascii="Courier New" w:hAnsi="Courier New" w:cs="Courier New"/>
+          <w:color w:val="000000"/>
+          <w:sz w:val="20"/>
+          <w:szCs w:val="20"/>
+        </w:rPr>
+        <w:t>"</w:t>
+      </w:r>
+    </w:p>
+    <w:p>
+      <w:pPr>
+        <w:pStyle w:val="NormalWeb"/>
+        <w:shd w:val="clear" w:color="auto" w:fill="FFFFFF"/>
+        <w:spacing w:before="0" w:beforeAutospacing="0" w:after="240" w:afterAutospacing="0" w:line="312" w:lineRule="atLeast"/>
+        <w:rPr>
+          <w:rFonts w:ascii="Arial" w:hAnsi="Arial" w:cs="Arial"/>
+          <w:color w:val="003366"/>
+          <w:sz w:val="20"/>
+          <w:szCs w:val="20"/>
+        </w:rPr>
+      </w:pPr>
+      <w:proofErr w:type="gramStart"/>
+      <w:r>
+        <w:rPr>
+          <w:rFonts w:ascii="Arial" w:hAnsi="Arial" w:cs="Arial"/>
+          <w:color w:val="003366"/>
+          <w:sz w:val="20"/>
+          <w:szCs w:val="20"/>
+        </w:rPr>
+        <w:t>or</w:t>
+      </w:r>
+      <w:proofErr w:type="gramEnd"/>
+    </w:p>
+    <w:p>
+      <w:pPr>
+        <w:pStyle w:val="NormalWeb"/>
+        <w:shd w:val="clear" w:color="auto" w:fill="E5ECF3"/>
+        <w:spacing w:before="0" w:beforeAutospacing="0" w:after="0" w:afterAutospacing="0" w:line="240" w:lineRule="atLeast"/>
+        <w:ind w:firstLine="400"/>
+        <w:rPr>
+          <w:rFonts w:ascii="Arial" w:hAnsi="Arial" w:cs="Arial"/>
+          <w:color w:val="000000"/>
+          <w:sz w:val="20"/>
+          <w:szCs w:val="20"/>
+        </w:rPr>
+      </w:pPr>
+      <w:r>
+        <w:rPr>
+          <w:rStyle w:val="HTMLCode"/>
+          <w:rFonts w:ascii="Courier New" w:hAnsi="Courier New" w:cs="Courier New"/>
+          <w:color w:val="000000"/>
+          <w:sz w:val="20"/>
+          <w:szCs w:val="20"/>
+        </w:rPr>
+        <w:t>httpd.exe -k shutdown -n "</w:t>
+      </w:r>
+      <w:proofErr w:type="spellStart"/>
+      <w:r>
+        <w:rPr>
+          <w:rStyle w:val="HTMLCode"/>
+          <w:rFonts w:ascii="Courier New" w:hAnsi="Courier New" w:cs="Courier New"/>
+          <w:color w:val="000000"/>
+          <w:sz w:val="20"/>
+          <w:szCs w:val="20"/>
+        </w:rPr>
+        <w:t>MyServiceName</w:t>
+      </w:r>
+      <w:proofErr w:type="spellEnd"/>
+      <w:r>
+        <w:rPr>
+          <w:rStyle w:val="HTMLCode"/>
+          <w:rFonts w:ascii="Courier New" w:hAnsi="Courier New" w:cs="Courier New"/>
+          <w:color w:val="000000"/>
+          <w:sz w:val="20"/>
+          <w:szCs w:val="20"/>
+        </w:rPr>
+        <w:t>"</w:t>
+      </w:r>
+    </w:p>
+    <w:p>
+      <w:pPr>
+        <w:pStyle w:val="NormalWeb"/>
+        <w:shd w:val="clear" w:color="auto" w:fill="FFFFFF"/>
+        <w:spacing w:before="0" w:beforeAutospacing="0" w:after="240" w:afterAutospacing="0" w:line="312" w:lineRule="atLeast"/>
+        <w:rPr>
+          <w:rFonts w:ascii="Arial" w:hAnsi="Arial" w:cs="Arial"/>
+          <w:color w:val="003366"/>
+          <w:sz w:val="20"/>
+          <w:szCs w:val="20"/>
+        </w:rPr>
+      </w:pPr>
+      <w:r>
+        <w:rPr>
+          <w:rFonts w:ascii="Arial" w:hAnsi="Arial" w:cs="Arial"/>
+          <w:color w:val="003366"/>
+          <w:sz w:val="20"/>
+          <w:szCs w:val="20"/>
+        </w:rPr>
+        <w:t>You can also restart a running service and force it to reread its configuration file by using:</w:t>
+      </w:r>
+    </w:p>
+    <w:p>
+      <w:pPr>
+        <w:pStyle w:val="NormalWeb"/>
+        <w:shd w:val="clear" w:color="auto" w:fill="E5ECF3"/>
+        <w:spacing w:before="0" w:beforeAutospacing="0" w:after="0" w:afterAutospacing="0" w:line="240" w:lineRule="atLeast"/>
+        <w:ind w:firstLine="400"/>
+        <w:rPr>
+          <w:rFonts w:ascii="Arial" w:hAnsi="Arial" w:cs="Arial"/>
+          <w:color w:val="000000"/>
+          <w:sz w:val="20"/>
+          <w:szCs w:val="20"/>
+        </w:rPr>
+      </w:pPr>
+      <w:r>
+        <w:rPr>
+          <w:rStyle w:val="HTMLCode"/>
+          <w:rFonts w:ascii="Courier New" w:hAnsi="Courier New" w:cs="Courier New"/>
+          <w:color w:val="000000"/>
+          <w:sz w:val="20"/>
+          <w:szCs w:val="20"/>
+        </w:rPr>
+        <w:t>httpd.exe -k restart -n "</w:t>
+      </w:r>
+      <w:proofErr w:type="spellStart"/>
+      <w:r>
+        <w:rPr>
+          <w:rStyle w:val="HTMLCode"/>
+          <w:rFonts w:ascii="Courier New" w:hAnsi="Courier New" w:cs="Courier New"/>
+          <w:color w:val="000000"/>
+          <w:sz w:val="20"/>
+          <w:szCs w:val="20"/>
+        </w:rPr>
+        <w:t>MyServiceName</w:t>
+      </w:r>
+      <w:proofErr w:type="spellEnd"/>
+      <w:r>
+        <w:rPr>
+          <w:rStyle w:val="HTMLCode"/>
+          <w:rFonts w:ascii="Courier New" w:hAnsi="Courier New" w:cs="Courier New"/>
+          <w:color w:val="000000"/>
+          <w:sz w:val="20"/>
+          <w:szCs w:val="20"/>
+        </w:rPr>
+        <w:t>"</w:t>
+      </w:r>
+    </w:p>
+    <w:p>
+      <w:pPr>
+        <w:rPr>
+          <w:sz w:val="20"/>
+          <w:szCs w:val="20"/>
+        </w:rPr>
+      </w:pPr>
+    </w:p>
+    <w:p>
       <w:r>
         <w:t>Q</w:t>
       </w:r>
@@ -506,9 +1404,6 @@
           <w:numId w:val="2"/>
         </w:numPr>
         <w:ind w:firstLineChars="0"/>
-        <w:rPr>
-          <w:rFonts w:hint="eastAsia"/>
-        </w:rPr>
       </w:pPr>
       <w:r>
         <w:rPr>
@@ -521,9 +1416,6 @@
       <w:pPr>
         <w:pStyle w:val="ListParagraph"/>
         <w:ind w:left="465" w:firstLineChars="0" w:firstLine="0"/>
-        <w:rPr>
-          <w:rFonts w:hint="eastAsia"/>
-        </w:rPr>
       </w:pPr>
       <w:r>
         <w:t>T</w:t>
@@ -548,9 +1440,6 @@
       <w:pPr>
         <w:pStyle w:val="ListParagraph"/>
         <w:ind w:left="465" w:firstLineChars="0" w:firstLine="0"/>
-        <w:rPr>
-          <w:rFonts w:hint="eastAsia"/>
-        </w:rPr>
       </w:pPr>
       <w:r>
         <w:t>R</w:t>
@@ -582,9 +1471,6 @@
       <w:pPr>
         <w:pStyle w:val="ListParagraph"/>
         <w:ind w:left="465" w:firstLineChars="0" w:firstLine="0"/>
-        <w:rPr>
-          <w:rFonts w:hint="eastAsia"/>
-        </w:rPr>
       </w:pPr>
       <w:r>
         <w:t>H</w:t>
@@ -621,9 +1507,6 @@
       <w:pPr>
         <w:pStyle w:val="ListParagraph"/>
         <w:ind w:left="465" w:firstLineChars="0" w:firstLine="0"/>
-        <w:rPr>
-          <w:rFonts w:hint="eastAsia"/>
-        </w:rPr>
       </w:pPr>
       <w:r>
         <w:rPr>
@@ -647,9 +1530,6 @@
       <w:pPr>
         <w:pStyle w:val="ListParagraph"/>
         <w:ind w:left="465" w:firstLineChars="0" w:firstLine="0"/>
-        <w:rPr>
-          <w:rFonts w:hint="eastAsia"/>
-        </w:rPr>
       </w:pPr>
       <w:r>
         <w:t>N</w:t>
@@ -693,9 +1573,6 @@
       <w:pPr>
         <w:pStyle w:val="ListParagraph"/>
         <w:ind w:left="465" w:firstLineChars="0" w:firstLine="0"/>
-        <w:rPr>
-          <w:rFonts w:hint="eastAsia"/>
-        </w:rPr>
       </w:pPr>
     </w:p>
     <w:p>
@@ -706,9 +1583,6 @@
           <w:numId w:val="2"/>
         </w:numPr>
         <w:ind w:firstLineChars="0"/>
-        <w:rPr>
-          <w:rFonts w:hint="eastAsia"/>
-        </w:rPr>
       </w:pPr>
       <w:r>
         <w:rPr>
@@ -721,9 +1595,6 @@
       <w:pPr>
         <w:pStyle w:val="ListParagraph"/>
         <w:ind w:left="465" w:firstLineChars="0" w:firstLine="0"/>
-        <w:rPr>
-          <w:rFonts w:hint="eastAsia"/>
-        </w:rPr>
       </w:pPr>
       <w:r>
         <w:rPr>
@@ -770,9 +1641,6 @@
       <w:pPr>
         <w:pStyle w:val="ListParagraph"/>
         <w:ind w:left="465" w:firstLineChars="0" w:firstLine="0"/>
-        <w:rPr>
-          <w:rFonts w:hint="eastAsia"/>
-        </w:rPr>
       </w:pPr>
       <w:r>
         <w:lastRenderedPageBreak/>
@@ -798,9 +1666,6 @@
       <w:pPr>
         <w:pStyle w:val="ListParagraph"/>
         <w:ind w:left="465" w:firstLineChars="0" w:firstLine="0"/>
-        <w:rPr>
-          <w:rFonts w:hint="eastAsia"/>
-        </w:rPr>
       </w:pPr>
       <w:r>
         <w:t>H</w:t>
@@ -816,9 +1681,6 @@
       <w:pPr>
         <w:pStyle w:val="ListParagraph"/>
         <w:ind w:left="465" w:firstLineChars="0" w:firstLine="0"/>
-        <w:rPr>
-          <w:rFonts w:hint="eastAsia"/>
-        </w:rPr>
       </w:pPr>
       <w:r>
         <w:rPr>
@@ -831,9 +1693,6 @@
       <w:pPr>
         <w:pStyle w:val="ListParagraph"/>
         <w:ind w:left="465" w:firstLineChars="0" w:firstLine="0"/>
-        <w:rPr>
-          <w:rFonts w:hint="eastAsia"/>
-        </w:rPr>
       </w:pPr>
       <w:r>
         <w:rPr>
@@ -846,9 +1705,6 @@
       <w:pPr>
         <w:pStyle w:val="ListParagraph"/>
         <w:ind w:left="465" w:firstLineChars="0" w:firstLine="375"/>
-        <w:rPr>
-          <w:rFonts w:hint="eastAsia"/>
-        </w:rPr>
       </w:pPr>
       <w:r>
         <w:rPr>
@@ -910,9 +1766,6 @@
       <w:pPr>
         <w:pStyle w:val="ListParagraph"/>
         <w:ind w:left="465" w:firstLineChars="0" w:firstLine="0"/>
-        <w:rPr>
-          <w:rFonts w:hint="eastAsia"/>
-        </w:rPr>
       </w:pPr>
       <w:r>
         <w:rPr>
@@ -939,9 +1792,6 @@
       <w:pPr>
         <w:pStyle w:val="ListParagraph"/>
         <w:ind w:left="465" w:firstLineChars="0" w:firstLine="375"/>
-        <w:rPr>
-          <w:rFonts w:hint="eastAsia"/>
-        </w:rPr>
       </w:pPr>
       <w:r>
         <w:rPr>
@@ -988,9 +1838,6 @@
       <w:pPr>
         <w:pStyle w:val="ListParagraph"/>
         <w:ind w:left="465" w:firstLineChars="0" w:firstLine="0"/>
-        <w:rPr>
-          <w:rFonts w:hint="eastAsia"/>
-        </w:rPr>
       </w:pPr>
       <w:r>
         <w:rPr>
@@ -1018,9 +1865,6 @@
       <w:pPr>
         <w:pStyle w:val="ListParagraph"/>
         <w:ind w:left="465" w:firstLineChars="0" w:firstLine="0"/>
-        <w:rPr>
-          <w:rFonts w:hint="eastAsia"/>
-        </w:rPr>
       </w:pPr>
       <w:r>
         <w:rPr>
@@ -1047,9 +1891,6 @@
       <w:pPr>
         <w:pStyle w:val="ListParagraph"/>
         <w:ind w:left="465" w:firstLineChars="0" w:firstLine="0"/>
-        <w:rPr>
-          <w:rFonts w:hint="eastAsia"/>
-        </w:rPr>
       </w:pPr>
       <w:r>
         <w:rPr>
@@ -1087,9 +1928,6 @@
       <w:pPr>
         <w:pStyle w:val="ListParagraph"/>
         <w:ind w:left="465" w:firstLineChars="0" w:firstLine="0"/>
-        <w:rPr>
-          <w:rFonts w:hint="eastAsia"/>
-        </w:rPr>
       </w:pPr>
       <w:r>
         <w:rPr>
@@ -1137,9 +1975,6 @@
       <w:pPr>
         <w:pStyle w:val="ListParagraph"/>
         <w:ind w:left="465" w:firstLineChars="0" w:firstLine="0"/>
-        <w:rPr>
-          <w:rFonts w:hint="eastAsia"/>
-        </w:rPr>
       </w:pPr>
       <w:r>
         <w:rPr>
@@ -1148,8 +1983,6 @@
         <w:tab/>
         <w:t>c. Y</w:t>
       </w:r>
-      <w:bookmarkStart w:id="0" w:name="_GoBack"/>
-      <w:bookmarkEnd w:id="0"/>
       <w:r>
         <w:rPr>
           <w:rFonts w:hint="eastAsia"/>
@@ -1161,9 +1994,6 @@
       <w:pPr>
         <w:pStyle w:val="ListParagraph"/>
         <w:ind w:left="465" w:firstLineChars="0" w:firstLine="375"/>
-        <w:rPr>
-          <w:rFonts w:hint="eastAsia"/>
-        </w:rPr>
       </w:pPr>
       <w:r>
         <w:rPr>
@@ -1210,9 +2040,6 @@
       <w:pPr>
         <w:pStyle w:val="ListParagraph"/>
         <w:ind w:left="465" w:firstLineChars="0" w:firstLine="375"/>
-        <w:rPr>
-          <w:rFonts w:hint="eastAsia"/>
-        </w:rPr>
       </w:pPr>
       <w:r>
         <w:rPr>
@@ -1225,9 +2052,6 @@
       <w:pPr>
         <w:pStyle w:val="ListParagraph"/>
         <w:ind w:left="465" w:firstLineChars="0" w:firstLine="375"/>
-        <w:rPr>
-          <w:rFonts w:hint="eastAsia"/>
-        </w:rPr>
       </w:pPr>
       <w:r>
         <w:rPr>
@@ -1716,6 +2540,43 @@
       <w:szCs w:val="36"/>
     </w:rPr>
   </w:style>
+  <w:style w:type="paragraph" w:styleId="NormalWeb">
+    <w:name w:val="Normal (Web)"/>
+    <w:basedOn w:val="Normal"/>
+    <w:uiPriority w:val="99"/>
+    <w:semiHidden/>
+    <w:unhideWhenUsed/>
+    <w:rsid w:val="00A67087"/>
+    <w:pPr>
+      <w:widowControl/>
+      <w:spacing w:before="100" w:beforeAutospacing="1" w:after="100" w:afterAutospacing="1"/>
+      <w:jc w:val="left"/>
+    </w:pPr>
+    <w:rPr>
+      <w:rFonts w:ascii="SimSun" w:eastAsia="SimSun" w:hAnsi="SimSun" w:cs="SimSun"/>
+      <w:kern w:val="0"/>
+      <w:sz w:val="24"/>
+      <w:szCs w:val="24"/>
+    </w:rPr>
+  </w:style>
+  <w:style w:type="character" w:customStyle="1" w:styleId="apple-converted-space">
+    <w:name w:val="apple-converted-space"/>
+    <w:basedOn w:val="DefaultParagraphFont"/>
+    <w:rsid w:val="00A67087"/>
+  </w:style>
+  <w:style w:type="character" w:styleId="HTMLCode">
+    <w:name w:val="HTML Code"/>
+    <w:basedOn w:val="DefaultParagraphFont"/>
+    <w:uiPriority w:val="99"/>
+    <w:semiHidden/>
+    <w:unhideWhenUsed/>
+    <w:rsid w:val="00A67087"/>
+    <w:rPr>
+      <w:rFonts w:ascii="SimSun" w:eastAsia="SimSun" w:hAnsi="SimSun" w:cs="SimSun"/>
+      <w:sz w:val="24"/>
+      <w:szCs w:val="24"/>
+    </w:rPr>
+  </w:style>
 </w:styles>
 </file>
 
@@ -1988,6 +2849,43 @@
       <w:kern w:val="0"/>
       <w:sz w:val="36"/>
       <w:szCs w:val="36"/>
+    </w:rPr>
+  </w:style>
+  <w:style w:type="paragraph" w:styleId="NormalWeb">
+    <w:name w:val="Normal (Web)"/>
+    <w:basedOn w:val="Normal"/>
+    <w:uiPriority w:val="99"/>
+    <w:semiHidden/>
+    <w:unhideWhenUsed/>
+    <w:rsid w:val="00A67087"/>
+    <w:pPr>
+      <w:widowControl/>
+      <w:spacing w:before="100" w:beforeAutospacing="1" w:after="100" w:afterAutospacing="1"/>
+      <w:jc w:val="left"/>
+    </w:pPr>
+    <w:rPr>
+      <w:rFonts w:ascii="SimSun" w:eastAsia="SimSun" w:hAnsi="SimSun" w:cs="SimSun"/>
+      <w:kern w:val="0"/>
+      <w:sz w:val="24"/>
+      <w:szCs w:val="24"/>
+    </w:rPr>
+  </w:style>
+  <w:style w:type="character" w:customStyle="1" w:styleId="apple-converted-space">
+    <w:name w:val="apple-converted-space"/>
+    <w:basedOn w:val="DefaultParagraphFont"/>
+    <w:rsid w:val="00A67087"/>
+  </w:style>
+  <w:style w:type="character" w:styleId="HTMLCode">
+    <w:name w:val="HTML Code"/>
+    <w:basedOn w:val="DefaultParagraphFont"/>
+    <w:uiPriority w:val="99"/>
+    <w:semiHidden/>
+    <w:unhideWhenUsed/>
+    <w:rsid w:val="00A67087"/>
+    <w:rPr>
+      <w:rFonts w:ascii="SimSun" w:eastAsia="SimSun" w:hAnsi="SimSun" w:cs="SimSun"/>
+      <w:sz w:val="24"/>
+      <w:szCs w:val="24"/>
     </w:rPr>
   </w:style>
 </w:styles>

</xml_diff>